<commit_message>
Added one new line to the text.docx in my testbranch.
</commit_message>
<xml_diff>
--- a/Test.docx
+++ b/Test.docx
@@ -8,6 +8,12 @@
       </w:r>
       <w:r>
         <w:t xml:space="preserve"> so this is something new.</w:t>
+      </w:r>
+    </w:p>
+    <w:p/>
+    <w:p>
+      <w:r>
+        <w:t>Imma add something different this time.</w:t>
       </w:r>
       <w:bookmarkStart w:id="0" w:name="_GoBack"/>
       <w:bookmarkEnd w:id="0"/>

</xml_diff>